<commit_message>
added notes for 2017 qaqc
</commit_message>
<xml_diff>
--- a/data/metadata/2024-03_qaqc-notes-SK.docx
+++ b/data/metadata/2024-03_qaqc-notes-SK.docx
@@ -47,8 +47,21 @@
         </w:numPr>
       </w:pPr>
       <w:r>
-        <w:t>Added lat and long for GTMOLNUT as it was missing</w:t>
-      </w:r>
+        <w:t xml:space="preserve">Added </w:t>
+      </w:r>
+      <w:proofErr w:type="spellStart"/>
+      <w:r>
+        <w:t>lat</w:t>
+      </w:r>
+      <w:proofErr w:type="spellEnd"/>
+      <w:r>
+        <w:t xml:space="preserve"> and long for GTMOLNUT as it was </w:t>
+      </w:r>
+      <w:proofErr w:type="gramStart"/>
+      <w:r>
+        <w:t>missing</w:t>
+      </w:r>
+      <w:proofErr w:type="gramEnd"/>
     </w:p>
     <w:p>
       <w:pPr>
@@ -59,8 +72,21 @@
         </w:numPr>
       </w:pPr>
       <w:r>
-        <w:t>Added lat and long for GTMDNNUT as it was missing</w:t>
-      </w:r>
+        <w:t xml:space="preserve">Added </w:t>
+      </w:r>
+      <w:proofErr w:type="spellStart"/>
+      <w:r>
+        <w:t>lat</w:t>
+      </w:r>
+      <w:proofErr w:type="spellEnd"/>
+      <w:r>
+        <w:t xml:space="preserve"> and long for GTMDNNUT as it was </w:t>
+      </w:r>
+      <w:proofErr w:type="gramStart"/>
+      <w:r>
+        <w:t>missing</w:t>
+      </w:r>
+      <w:proofErr w:type="gramEnd"/>
     </w:p>
     <w:p>
       <w:pPr>
@@ -71,8 +97,21 @@
         </w:numPr>
       </w:pPr>
       <w:r>
-        <w:t>Added lat and long for GTMDSNUT as it was missing</w:t>
-      </w:r>
+        <w:t xml:space="preserve">Added </w:t>
+      </w:r>
+      <w:proofErr w:type="spellStart"/>
+      <w:r>
+        <w:t>lat</w:t>
+      </w:r>
+      <w:proofErr w:type="spellEnd"/>
+      <w:r>
+        <w:t xml:space="preserve"> and long for GTMDSNUT as it was </w:t>
+      </w:r>
+      <w:proofErr w:type="gramStart"/>
+      <w:r>
+        <w:t>missing</w:t>
+      </w:r>
+      <w:proofErr w:type="gramEnd"/>
     </w:p>
     <w:p>
       <w:pPr>
@@ -113,8 +152,21 @@
         </w:numPr>
       </w:pPr>
       <w:r>
-        <w:t>Removed “AdjustedDate” column as it is unnecessary and not in the original data</w:t>
-      </w:r>
+        <w:t>Removed “</w:t>
+      </w:r>
+      <w:proofErr w:type="spellStart"/>
+      <w:r>
+        <w:t>AdjustedDate</w:t>
+      </w:r>
+      <w:proofErr w:type="spellEnd"/>
+      <w:r>
+        <w:t xml:space="preserve">” column as it is unnecessary and not in the original </w:t>
+      </w:r>
+      <w:proofErr w:type="gramStart"/>
+      <w:r>
+        <w:t>data</w:t>
+      </w:r>
+      <w:proofErr w:type="gramEnd"/>
     </w:p>
     <w:p>
       <w:pPr>
@@ -125,7 +177,23 @@
         </w:numPr>
       </w:pPr>
       <w:r>
-        <w:t>Renamed “SampleType” column back to “ActivityType” as this column is named directly for WIN purposes.</w:t>
+        <w:t>Renamed “</w:t>
+      </w:r>
+      <w:proofErr w:type="spellStart"/>
+      <w:r>
+        <w:t>SampleType</w:t>
+      </w:r>
+      <w:proofErr w:type="spellEnd"/>
+      <w:r>
+        <w:t>” column back to “</w:t>
+      </w:r>
+      <w:proofErr w:type="spellStart"/>
+      <w:r>
+        <w:t>ActivityType</w:t>
+      </w:r>
+      <w:proofErr w:type="spellEnd"/>
+      <w:r>
+        <w:t>” as this column is named directly for WIN purposes.</w:t>
       </w:r>
     </w:p>
     <w:p>
@@ -137,8 +205,21 @@
         </w:numPr>
       </w:pPr>
       <w:r>
-        <w:t>Added F_Record column to data to allow for QAQC flags and codes that apply to the entire sample to be included in the datafile</w:t>
-      </w:r>
+        <w:t xml:space="preserve">Added </w:t>
+      </w:r>
+      <w:proofErr w:type="spellStart"/>
+      <w:r>
+        <w:t>F_Record</w:t>
+      </w:r>
+      <w:proofErr w:type="spellEnd"/>
+      <w:r>
+        <w:t xml:space="preserve"> column to data to allow for QAQC flags and codes that apply to the entire sample to be included in the </w:t>
+      </w:r>
+      <w:proofErr w:type="gramStart"/>
+      <w:r>
+        <w:t>datafile</w:t>
+      </w:r>
+      <w:proofErr w:type="gramEnd"/>
     </w:p>
     <w:p>
       <w:pPr>
@@ -159,7 +240,44 @@
           <w:ilvl w:val="1"/>
           <w:numId w:val="3"/>
         </w:numPr>
-      </w:pPr>
+        <w:rPr>
+          <w:color w:val="A02B93" w:themeColor="accent5"/>
+        </w:rPr>
+      </w:pPr>
+      <w:r>
+        <w:rPr>
+          <w:color w:val="A02B93" w:themeColor="accent5"/>
+        </w:rPr>
+        <w:t>Removed the `Lat` and `Long` columns since this information is in the `</w:t>
+      </w:r>
+      <w:proofErr w:type="spellStart"/>
+      <w:r>
+        <w:rPr>
+          <w:color w:val="A02B93" w:themeColor="accent5"/>
+        </w:rPr>
+        <w:t>data_dictionary</w:t>
+      </w:r>
+      <w:proofErr w:type="spellEnd"/>
+      <w:r>
+        <w:rPr>
+          <w:color w:val="A02B93" w:themeColor="accent5"/>
+        </w:rPr>
+        <w:t xml:space="preserve">` tab and can be added when needed for analysis </w:t>
+      </w:r>
+      <w:proofErr w:type="gramStart"/>
+      <w:r>
+        <w:rPr>
+          <w:color w:val="A02B93" w:themeColor="accent5"/>
+        </w:rPr>
+        <w:t>later on</w:t>
+      </w:r>
+      <w:proofErr w:type="gramEnd"/>
+      <w:r>
+        <w:rPr>
+          <w:color w:val="A02B93" w:themeColor="accent5"/>
+        </w:rPr>
+        <w:t>.</w:t>
+      </w:r>
     </w:p>
     <w:p>
       <w:pPr>
@@ -206,7 +324,23 @@
         </w:numPr>
       </w:pPr>
       <w:r>
-        <w:t>‘GTMOLNUT_dup’ data that was removed from the data. This can be filtered out in analyses, but should remain in “MASTER” file.</w:t>
+        <w:t>‘</w:t>
+      </w:r>
+      <w:proofErr w:type="spellStart"/>
+      <w:r>
+        <w:t>GTMOLNUT_dup</w:t>
+      </w:r>
+      <w:proofErr w:type="spellEnd"/>
+      <w:r>
+        <w:t xml:space="preserve">’ data that was removed from the data. This can be filtered out in </w:t>
+      </w:r>
+      <w:proofErr w:type="gramStart"/>
+      <w:r>
+        <w:t>analyses, but</w:t>
+      </w:r>
+      <w:proofErr w:type="gramEnd"/>
+      <w:r>
+        <w:t xml:space="preserve"> should remain in “MASTER” file.</w:t>
       </w:r>
     </w:p>
     <w:p>
@@ -218,11 +352,58 @@
         </w:numPr>
       </w:pPr>
       <w:r>
-        <w:t>All the laboratory information “Analysis Method, Lab ID, Lab Accredation, Laboratory Name” information is incorrect</w:t>
+        <w:t xml:space="preserve">All the laboratory information “Analysis Method, Lab ID, Lab </w:t>
+      </w:r>
+      <w:r>
+        <w:t>Accreditation</w:t>
+      </w:r>
+      <w:r>
+        <w:t>, Laboratory Name” information is incorrect</w:t>
       </w:r>
       <w:r>
         <w:t>.</w:t>
       </w:r>
+      <w:r>
+        <w:t xml:space="preserve"> </w:t>
+      </w:r>
+      <w:r>
+        <w:rPr>
+          <w:color w:val="A02B93" w:themeColor="accent5"/>
+        </w:rPr>
+        <w:t>– corrected and confirmed</w:t>
+      </w:r>
+    </w:p>
+    <w:p>
+      <w:pPr>
+        <w:pStyle w:val="ListParagraph"/>
+        <w:numPr>
+          <w:ilvl w:val="2"/>
+          <w:numId w:val="3"/>
+        </w:numPr>
+        <w:rPr>
+          <w:color w:val="A02B93" w:themeColor="accent5"/>
+        </w:rPr>
+      </w:pPr>
+      <w:r>
+        <w:rPr>
+          <w:color w:val="A02B93" w:themeColor="accent5"/>
+        </w:rPr>
+        <w:t xml:space="preserve">Revisited laboratory documents to complete missing information and check data entry. Date Received and Date Analyzed information also missing. PQL, </w:t>
+      </w:r>
+      <w:proofErr w:type="spellStart"/>
+      <w:r>
+        <w:rPr>
+          <w:color w:val="A02B93" w:themeColor="accent5"/>
+        </w:rPr>
+        <w:t>Dil</w:t>
+      </w:r>
+      <w:proofErr w:type="spellEnd"/>
+      <w:r>
+        <w:rPr>
+          <w:color w:val="A02B93" w:themeColor="accent5"/>
+        </w:rPr>
+        <w:t xml:space="preserve"> also added.</w:t>
+      </w:r>
     </w:p>
     <w:p>
       <w:pPr>
@@ -233,7 +414,205 @@
         </w:numPr>
       </w:pPr>
       <w:r>
-        <w:t>Revisited laboratory documents to complete missing information and check data entry. Date Received and Date Analyzed information also missing. PQL, Dil also added.</w:t>
+        <w:t xml:space="preserve">Flagged bacteria data in Aug that had a B remark as &lt;1&gt; (CSM) because </w:t>
+      </w:r>
+      <w:r>
+        <w:t xml:space="preserve">Results based on colony counts outside acceptable </w:t>
+      </w:r>
+      <w:proofErr w:type="gramStart"/>
+      <w:r>
+        <w:t>range</w:t>
+      </w:r>
+      <w:proofErr w:type="gramEnd"/>
+    </w:p>
+    <w:p>
+      <w:pPr>
+        <w:pStyle w:val="ListParagraph"/>
+        <w:numPr>
+          <w:ilvl w:val="1"/>
+          <w:numId w:val="3"/>
+        </w:numPr>
+        <w:rPr>
+          <w:color w:val="A02B93" w:themeColor="accent5"/>
+        </w:rPr>
+      </w:pPr>
+      <w:r>
+        <w:rPr>
+          <w:color w:val="A02B93" w:themeColor="accent5"/>
+        </w:rPr>
+        <w:t>Incorrect result entered for CHLa_UnC in September GTMLSNUT 09/20/2017 09:47. Corrected for 34.3</w:t>
+      </w:r>
+    </w:p>
+    <w:p>
+      <w:pPr>
+        <w:pStyle w:val="ListParagraph"/>
+        <w:numPr>
+          <w:ilvl w:val="1"/>
+          <w:numId w:val="3"/>
+        </w:numPr>
+        <w:rPr>
+          <w:color w:val="A02B93" w:themeColor="accent5"/>
+        </w:rPr>
+      </w:pPr>
+      <w:r>
+        <w:rPr>
+          <w:color w:val="A02B93" w:themeColor="accent5"/>
+        </w:rPr>
+        <w:t xml:space="preserve">Added {CWE} </w:t>
+      </w:r>
+      <w:r>
+        <w:rPr>
+          <w:color w:val="A02B93" w:themeColor="accent5"/>
+        </w:rPr>
+        <w:t>{</w:t>
+      </w:r>
+      <w:r>
+        <w:rPr>
+          <w:color w:val="A02B93" w:themeColor="accent5"/>
+        </w:rPr>
+        <w:t>CSM</w:t>
+      </w:r>
+      <w:r>
+        <w:rPr>
+          <w:color w:val="A02B93" w:themeColor="accent5"/>
+        </w:rPr>
+        <w:t>}</w:t>
+      </w:r>
+      <w:r>
+        <w:rPr>
+          <w:color w:val="A02B93" w:themeColor="accent5"/>
+        </w:rPr>
+        <w:t xml:space="preserve"> to `</w:t>
+      </w:r>
+      <w:proofErr w:type="spellStart"/>
+      <w:r>
+        <w:rPr>
+          <w:color w:val="A02B93" w:themeColor="accent5"/>
+        </w:rPr>
+        <w:t>F_Record`</w:t>
+      </w:r>
+      <w:proofErr w:type="gramStart"/>
+      <w:r>
+        <w:rPr>
+          <w:color w:val="A02B93" w:themeColor="accent5"/>
+        </w:rPr>
+        <w:t>column</w:t>
+      </w:r>
+      <w:proofErr w:type="spellEnd"/>
+      <w:r>
+        <w:rPr>
+          <w:color w:val="A02B93" w:themeColor="accent5"/>
+        </w:rPr>
+        <w:t xml:space="preserve">  for</w:t>
+      </w:r>
+      <w:proofErr w:type="gramEnd"/>
+      <w:r>
+        <w:rPr>
+          <w:color w:val="A02B93" w:themeColor="accent5"/>
+        </w:rPr>
+        <w:t xml:space="preserve"> all sites </w:t>
+      </w:r>
+      <w:r>
+        <w:rPr>
+          <w:color w:val="A02B93" w:themeColor="accent5"/>
+        </w:rPr>
+        <w:t xml:space="preserve">on 2017-10-18 </w:t>
+      </w:r>
+      <w:r>
+        <w:rPr>
+          <w:color w:val="A02B93" w:themeColor="accent5"/>
+        </w:rPr>
+        <w:t xml:space="preserve">due to Field notes indicating “Nor’easter and water flowing north to lake”. Field notes also indicate that the Overlook Duplicate samples (first collected this month) were taken by Jimmy and Kaitlyn </w:t>
+      </w:r>
+      <w:r>
+        <w:rPr>
+          <w:color w:val="A02B93" w:themeColor="accent5"/>
+        </w:rPr>
+        <w:t xml:space="preserve">in the middle of the lake to test for the representativeness of the OL site. The </w:t>
+      </w:r>
+      <w:proofErr w:type="spellStart"/>
+      <w:r>
+        <w:rPr>
+          <w:color w:val="A02B93" w:themeColor="accent5"/>
+        </w:rPr>
+        <w:t>lat</w:t>
+      </w:r>
+      <w:proofErr w:type="spellEnd"/>
+      <w:r>
+        <w:rPr>
+          <w:color w:val="A02B93" w:themeColor="accent5"/>
+        </w:rPr>
+        <w:t xml:space="preserve"> and long of this sample was 30.08302, -81.34286 which is the location of GTMLMNUT which began sampling “officially” in December 2017.</w:t>
+      </w:r>
+    </w:p>
+    <w:p>
+      <w:pPr>
+        <w:pStyle w:val="ListParagraph"/>
+        <w:numPr>
+          <w:ilvl w:val="1"/>
+          <w:numId w:val="3"/>
+        </w:numPr>
+        <w:rPr>
+          <w:color w:val="A02B93" w:themeColor="accent5"/>
+        </w:rPr>
+      </w:pPr>
+      <w:r>
+        <w:rPr>
+          <w:color w:val="A02B93" w:themeColor="accent5"/>
+        </w:rPr>
+        <w:t>Added {CRE} {CSM} to `</w:t>
+      </w:r>
+      <w:proofErr w:type="spellStart"/>
+      <w:r>
+        <w:rPr>
+          <w:color w:val="A02B93" w:themeColor="accent5"/>
+        </w:rPr>
+        <w:t>F_Record</w:t>
+      </w:r>
+      <w:proofErr w:type="spellEnd"/>
+      <w:r>
+        <w:rPr>
+          <w:color w:val="A02B93" w:themeColor="accent5"/>
+        </w:rPr>
+        <w:t xml:space="preserve">` column for all sites </w:t>
+      </w:r>
+      <w:r>
+        <w:rPr>
+          <w:color w:val="A02B93" w:themeColor="accent5"/>
+        </w:rPr>
+        <w:t xml:space="preserve">on 2017-12-13 due to Field notes indicating “that samples had to be taken at a lower tide due to duck hunting in Guana Lake that lasted until 12:00”. </w:t>
+      </w:r>
+    </w:p>
+    <w:p>
+      <w:pPr>
+        <w:pStyle w:val="ListParagraph"/>
+        <w:numPr>
+          <w:ilvl w:val="0"/>
+          <w:numId w:val="3"/>
+        </w:numPr>
+        <w:rPr>
+          <w:color w:val="A02B93" w:themeColor="accent5"/>
+        </w:rPr>
+      </w:pPr>
+      <w:r>
+        <w:rPr>
+          <w:color w:val="A02B93" w:themeColor="accent5"/>
+        </w:rPr>
+        <w:t>What is `</w:t>
+      </w:r>
+      <w:proofErr w:type="spellStart"/>
+      <w:r>
+        <w:rPr>
+          <w:color w:val="A02B93" w:themeColor="accent5"/>
+        </w:rPr>
+        <w:t>PrepDate</w:t>
+      </w:r>
+      <w:proofErr w:type="spellEnd"/>
+      <w:r>
+        <w:rPr>
+          <w:color w:val="A02B93" w:themeColor="accent5"/>
+        </w:rPr>
+        <w:t>` and is it important?</w:t>
       </w:r>
     </w:p>
     <w:sectPr>
@@ -301,16 +680,26 @@
 <w:hdr xmlns:wpc="http://schemas.microsoft.com/office/word/2010/wordprocessingCanvas" xmlns:cx="http://schemas.microsoft.com/office/drawing/2014/chartex" xmlns:cx1="http://schemas.microsoft.com/office/drawing/2015/9/8/chartex" xmlns:cx2="http://schemas.microsoft.com/office/drawing/2015/10/21/chartex" xmlns:cx3="http://schemas.microsoft.com/office/drawing/2016/5/9/chartex" xmlns:cx4="http://schemas.microsoft.com/office/drawing/2016/5/10/chartex" xmlns:cx5="http://schemas.microsoft.com/office/drawing/2016/5/11/chartex" xmlns:cx6="http://schemas.microsoft.com/office/drawing/2016/5/12/chartex" xmlns:cx7="http://schemas.microsoft.com/office/drawing/2016/5/13/chartex" xmlns:cx8="http://schemas.microsoft.com/office/drawing/2016/5/14/chartex" xmlns:mc="http://schemas.openxmlformats.org/markup-compatibility/2006" xmlns:aink="http://schemas.microsoft.com/office/drawing/2016/ink" xmlns:am3d="http://schemas.microsoft.com/office/drawing/2017/model3d" xmlns:o="urn:schemas-microsoft-com:office:office" xmlns:oel="http://schemas.microsoft.com/office/2019/extlst" xmlns:r="http://schemas.openxmlformats.org/officeDocument/2006/relationships" xmlns:m="http://schemas.openxmlformats.org/officeDocument/2006/math" xmlns:v="urn:schemas-microsoft-com:vml" xmlns:wp14="http://schemas.microsoft.com/office/word/2010/wordprocessingDrawing" xmlns:wp="http://schemas.openxmlformats.org/drawingml/2006/wordprocessingDrawing" xmlns:w10="urn:schemas-microsoft-com:office:word" xmlns:w="http://schemas.openxmlformats.org/wordprocessingml/2006/main" xmlns:w14="http://schemas.microsoft.com/office/word/2010/wordml" xmlns:w15="http://schemas.microsoft.com/office/word/2012/wordml" xmlns:w16cex="http://schemas.microsoft.com/office/word/2018/wordml/cex" xmlns:w16cid="http://schemas.microsoft.com/office/word/2016/wordml/cid" xmlns:w16="http://schemas.microsoft.com/office/word/2018/wordml" xmlns:w16sdtdh="http://schemas.microsoft.com/office/word/2020/wordml/sdtdatahash" xmlns:w16se="http://schemas.microsoft.com/office/word/2015/wordml/symex" xmlns:wpg="http://schemas.microsoft.com/office/word/2010/wordprocessingGroup" xmlns:wpi="http://schemas.microsoft.com/office/word/2010/wordprocessingInk" xmlns:wne="http://schemas.microsoft.com/office/word/2006/wordml" xmlns:wps="http://schemas.microsoft.com/office/word/2010/wordprocessingShape" mc:Ignorable="w14 w15 w16se w16cid w16 w16cex w16sdtdh wp14">
   <w:p>
     <w:r>
-      <w:t>2024-03-07</w:t>
-    </w:r>
-    <w:r>
-      <w:t xml:space="preserve"> </w:t>
+      <w:t xml:space="preserve">2024-03-07 </w:t>
     </w:r>
     <w:r>
       <w:tab/>
+      <w:t>SDK notes on Guana Data QAQC</w:t>
     </w:r>
     <w:r>
-      <w:t xml:space="preserve">SDK notes on Guana Data QAQC </w:t>
+      <w:br/>
+    </w:r>
+    <w:r>
+      <w:rPr>
+        <w:color w:val="A02B93" w:themeColor="accent5"/>
+      </w:rPr>
+      <w:t>2024-03-11</w:t>
+    </w:r>
+    <w:r>
+      <w:rPr>
+        <w:color w:val="A02B93" w:themeColor="accent5"/>
+      </w:rPr>
+      <w:t xml:space="preserve"> </w:t>
     </w:r>
   </w:p>
 </w:hdr>

</xml_diff>

<commit_message>
completed QAQC of 2017
</commit_message>
<xml_diff>
--- a/data/metadata/2024-03_qaqc-notes-SK.docx
+++ b/data/metadata/2024-03_qaqc-notes-SK.docx
@@ -18,12 +18,318 @@
       <w:pPr>
         <w:pStyle w:val="ListParagraph"/>
         <w:numPr>
+          <w:ilvl w:val="1"/>
+          <w:numId w:val="3"/>
+        </w:numPr>
+      </w:pPr>
+      <w:r>
+        <w:t xml:space="preserve">Separated all years into their own “sheet”. </w:t>
+      </w:r>
+    </w:p>
+    <w:p>
+      <w:pPr>
+        <w:pStyle w:val="ListParagraph"/>
+        <w:numPr>
+          <w:ilvl w:val="1"/>
+          <w:numId w:val="3"/>
+        </w:numPr>
+      </w:pPr>
+      <w:r>
+        <w:t>Added data dictionary as a sheet at the beginning of the workbook.</w:t>
+      </w:r>
+    </w:p>
+    <w:p>
+      <w:pPr>
+        <w:pStyle w:val="ListParagraph"/>
+        <w:numPr>
+          <w:ilvl w:val="2"/>
+          <w:numId w:val="3"/>
+        </w:numPr>
+      </w:pPr>
+      <w:r>
+        <w:t xml:space="preserve">Added </w:t>
+      </w:r>
+      <w:proofErr w:type="spellStart"/>
+      <w:r>
+        <w:t>GTMOLNUT</w:t>
+      </w:r>
+      <w:r>
+        <w:t>_dup</w:t>
+      </w:r>
+      <w:proofErr w:type="spellEnd"/>
+      <w:r>
+        <w:t xml:space="preserve"> </w:t>
+      </w:r>
+      <w:proofErr w:type="gramStart"/>
+      <w:r>
+        <w:t>information</w:t>
+      </w:r>
+      <w:proofErr w:type="gramEnd"/>
+    </w:p>
+    <w:p>
+      <w:pPr>
+        <w:pStyle w:val="ListParagraph"/>
+        <w:numPr>
+          <w:ilvl w:val="2"/>
+          <w:numId w:val="3"/>
+        </w:numPr>
+      </w:pPr>
+      <w:r>
+        <w:t xml:space="preserve">Added </w:t>
+      </w:r>
+      <w:proofErr w:type="spellStart"/>
+      <w:r>
+        <w:t>lat</w:t>
+      </w:r>
+      <w:proofErr w:type="spellEnd"/>
+      <w:r>
+        <w:t xml:space="preserve"> and long for GTMDNNUT as it was </w:t>
+      </w:r>
+      <w:proofErr w:type="gramStart"/>
+      <w:r>
+        <w:t>missing</w:t>
+      </w:r>
+      <w:proofErr w:type="gramEnd"/>
+    </w:p>
+    <w:p>
+      <w:pPr>
+        <w:pStyle w:val="ListParagraph"/>
+        <w:numPr>
+          <w:ilvl w:val="2"/>
+          <w:numId w:val="3"/>
+        </w:numPr>
+      </w:pPr>
+      <w:r>
+        <w:t xml:space="preserve">Added </w:t>
+      </w:r>
+      <w:proofErr w:type="spellStart"/>
+      <w:r>
+        <w:t>lat</w:t>
+      </w:r>
+      <w:proofErr w:type="spellEnd"/>
+      <w:r>
+        <w:t xml:space="preserve"> and long for GTMDSNUT as it was </w:t>
+      </w:r>
+      <w:proofErr w:type="gramStart"/>
+      <w:r>
+        <w:t>missing</w:t>
+      </w:r>
+      <w:proofErr w:type="gramEnd"/>
+    </w:p>
+    <w:p>
+      <w:pPr>
+        <w:pStyle w:val="ListParagraph"/>
+        <w:numPr>
+          <w:ilvl w:val="1"/>
+          <w:numId w:val="3"/>
+        </w:numPr>
+      </w:pPr>
+      <w:r>
+        <w:t xml:space="preserve">Added a “Notes” sheet </w:t>
+      </w:r>
+      <w:r>
+        <w:t xml:space="preserve">and “QAQC” sheet </w:t>
+      </w:r>
+      <w:r>
+        <w:t>to describe QAQC and procedures for working with this datafile.</w:t>
+      </w:r>
+    </w:p>
+    <w:p>
+      <w:pPr>
+        <w:pStyle w:val="ListParagraph"/>
+        <w:numPr>
           <w:ilvl w:val="0"/>
           <w:numId w:val="3"/>
         </w:numPr>
       </w:pPr>
       <w:r>
-        <w:t xml:space="preserve">Separated all years into their own “sheet”. </w:t>
+        <w:t>Column adjustments</w:t>
+      </w:r>
+    </w:p>
+    <w:p>
+      <w:pPr>
+        <w:pStyle w:val="ListParagraph"/>
+        <w:numPr>
+          <w:ilvl w:val="1"/>
+          <w:numId w:val="3"/>
+        </w:numPr>
+      </w:pPr>
+      <w:r>
+        <w:t>Removed “</w:t>
+      </w:r>
+      <w:proofErr w:type="spellStart"/>
+      <w:r>
+        <w:t>AdjustedDate</w:t>
+      </w:r>
+      <w:proofErr w:type="spellEnd"/>
+      <w:r>
+        <w:t xml:space="preserve">” </w:t>
+      </w:r>
+      <w:r>
+        <w:t>and “</w:t>
+      </w:r>
+      <w:proofErr w:type="spellStart"/>
+      <w:r>
+        <w:t>PrepDate</w:t>
+      </w:r>
+      <w:proofErr w:type="spellEnd"/>
+      <w:r>
+        <w:t xml:space="preserve">” </w:t>
+      </w:r>
+      <w:proofErr w:type="gramStart"/>
+      <w:r>
+        <w:t>columns</w:t>
+      </w:r>
+      <w:proofErr w:type="gramEnd"/>
+      <w:r>
+        <w:t xml:space="preserve"> </w:t>
+      </w:r>
+    </w:p>
+    <w:p>
+      <w:pPr>
+        <w:pStyle w:val="ListParagraph"/>
+        <w:numPr>
+          <w:ilvl w:val="2"/>
+          <w:numId w:val="3"/>
+        </w:numPr>
+        <w:rPr>
+          <w:color w:val="A02B93" w:themeColor="accent5"/>
+        </w:rPr>
+      </w:pPr>
+      <w:r>
+        <w:rPr>
+          <w:color w:val="A02B93" w:themeColor="accent5"/>
+        </w:rPr>
+        <w:t>What is `</w:t>
+      </w:r>
+      <w:proofErr w:type="spellStart"/>
+      <w:r>
+        <w:rPr>
+          <w:color w:val="A02B93" w:themeColor="accent5"/>
+        </w:rPr>
+        <w:t>PrepDate</w:t>
+      </w:r>
+      <w:proofErr w:type="spellEnd"/>
+      <w:r>
+        <w:rPr>
+          <w:color w:val="A02B93" w:themeColor="accent5"/>
+        </w:rPr>
+        <w:t>` and is it important?</w:t>
+      </w:r>
+    </w:p>
+    <w:p>
+      <w:pPr>
+        <w:pStyle w:val="ListParagraph"/>
+        <w:numPr>
+          <w:ilvl w:val="3"/>
+          <w:numId w:val="3"/>
+        </w:numPr>
+        <w:rPr>
+          <w:color w:val="A02B93" w:themeColor="accent5"/>
+        </w:rPr>
+      </w:pPr>
+      <w:r>
+        <w:rPr>
+          <w:color w:val="0F9ED5" w:themeColor="accent4"/>
+        </w:rPr>
+        <w:t xml:space="preserve">Resolution: </w:t>
+      </w:r>
+      <w:r>
+        <w:rPr>
+          <w:color w:val="0F9ED5" w:themeColor="accent4"/>
+        </w:rPr>
+        <w:t>Removed “</w:t>
+      </w:r>
+      <w:proofErr w:type="spellStart"/>
+      <w:r>
+        <w:rPr>
+          <w:color w:val="0F9ED5" w:themeColor="accent4"/>
+        </w:rPr>
+        <w:t>PrepDate</w:t>
+      </w:r>
+      <w:proofErr w:type="spellEnd"/>
+      <w:r>
+        <w:rPr>
+          <w:color w:val="0F9ED5" w:themeColor="accent4"/>
+        </w:rPr>
+        <w:t>” column. Looks like it is something that has been used with AEL lab. Can always be added back into the data but seems to be entered in a variety of formats when it was entered. Again, removing from all years and data sheets.</w:t>
+      </w:r>
+    </w:p>
+    <w:p>
+      <w:pPr>
+        <w:pStyle w:val="ListParagraph"/>
+        <w:numPr>
+          <w:ilvl w:val="1"/>
+          <w:numId w:val="3"/>
+        </w:numPr>
+      </w:pPr>
+      <w:r>
+        <w:t>Renamed “</w:t>
+      </w:r>
+      <w:proofErr w:type="spellStart"/>
+      <w:r>
+        <w:t>SampleType</w:t>
+      </w:r>
+      <w:proofErr w:type="spellEnd"/>
+      <w:r>
+        <w:t>” column back to “</w:t>
+      </w:r>
+      <w:proofErr w:type="spellStart"/>
+      <w:r>
+        <w:t>ActivityType</w:t>
+      </w:r>
+      <w:proofErr w:type="spellEnd"/>
+      <w:r>
+        <w:t>” as this column is named directly for WIN purposes.</w:t>
+      </w:r>
+    </w:p>
+    <w:p>
+      <w:pPr>
+        <w:pStyle w:val="ListParagraph"/>
+        <w:numPr>
+          <w:ilvl w:val="1"/>
+          <w:numId w:val="3"/>
+        </w:numPr>
+      </w:pPr>
+      <w:r>
+        <w:t xml:space="preserve">Added </w:t>
+      </w:r>
+      <w:r>
+        <w:t>`</w:t>
+      </w:r>
+      <w:proofErr w:type="spellStart"/>
+      <w:r>
+        <w:t>F_Record</w:t>
+      </w:r>
+      <w:proofErr w:type="spellEnd"/>
+      <w:r>
+        <w:t>`</w:t>
+      </w:r>
+      <w:r>
+        <w:t xml:space="preserve"> column to </w:t>
+      </w:r>
+      <w:r>
+        <w:t xml:space="preserve">all sheets </w:t>
+      </w:r>
+      <w:r>
+        <w:t xml:space="preserve">to allow for QAQC flags and codes that apply to the entire sample to be included in the </w:t>
+      </w:r>
+      <w:proofErr w:type="gramStart"/>
+      <w:r>
+        <w:t>datafile</w:t>
+      </w:r>
+      <w:proofErr w:type="gramEnd"/>
+    </w:p>
+    <w:p>
+      <w:pPr>
+        <w:pStyle w:val="ListParagraph"/>
+        <w:numPr>
+          <w:ilvl w:val="2"/>
+          <w:numId w:val="3"/>
+        </w:numPr>
+      </w:pPr>
+      <w:r>
+        <w:t>2017 has examples on how this can be performed, specifically how the codes should look.</w:t>
       </w:r>
     </w:p>
     <w:p>
@@ -35,7 +341,7 @@
         </w:numPr>
       </w:pPr>
       <w:r>
-        <w:t>Added data dictionary as a sheet at the beginning of the workbook.</w:t>
+        <w:t>UNID column stopped being used in 2019 as did entering the `Lat` and `Long` columns of information.</w:t>
       </w:r>
     </w:p>
     <w:p>
@@ -45,23 +351,346 @@
           <w:ilvl w:val="1"/>
           <w:numId w:val="3"/>
         </w:numPr>
-      </w:pPr>
-      <w:r>
+        <w:rPr>
+          <w:color w:val="A02B93" w:themeColor="accent5"/>
+        </w:rPr>
+      </w:pPr>
+      <w:r>
+        <w:rPr>
+          <w:color w:val="A02B93" w:themeColor="accent5"/>
+        </w:rPr>
+        <w:t xml:space="preserve">Resolution: </w:t>
+      </w:r>
+      <w:r>
+        <w:rPr>
+          <w:color w:val="A02B93" w:themeColor="accent5"/>
+        </w:rPr>
+        <w:t>Removed the `Lat` and `Long` columns</w:t>
+      </w:r>
+      <w:r>
+        <w:rPr>
+          <w:color w:val="A02B93" w:themeColor="accent5"/>
+        </w:rPr>
+        <w:t xml:space="preserve"> from all sheets</w:t>
+      </w:r>
+      <w:r>
+        <w:rPr>
+          <w:color w:val="A02B93" w:themeColor="accent5"/>
+        </w:rPr>
+        <w:t xml:space="preserve"> since this information is in the `</w:t>
+      </w:r>
+      <w:proofErr w:type="spellStart"/>
+      <w:r>
+        <w:rPr>
+          <w:color w:val="A02B93" w:themeColor="accent5"/>
+        </w:rPr>
+        <w:t>data_dictionary</w:t>
+      </w:r>
+      <w:proofErr w:type="spellEnd"/>
+      <w:r>
+        <w:rPr>
+          <w:color w:val="A02B93" w:themeColor="accent5"/>
+        </w:rPr>
+        <w:t xml:space="preserve">` tab and can be added when needed for analysis </w:t>
+      </w:r>
+      <w:proofErr w:type="gramStart"/>
+      <w:r>
+        <w:rPr>
+          <w:color w:val="A02B93" w:themeColor="accent5"/>
+        </w:rPr>
+        <w:t>later on</w:t>
+      </w:r>
+      <w:proofErr w:type="gramEnd"/>
+      <w:r>
+        <w:rPr>
+          <w:color w:val="A02B93" w:themeColor="accent5"/>
+        </w:rPr>
+        <w:t>.</w:t>
+      </w:r>
+    </w:p>
+    <w:p>
+      <w:pPr>
+        <w:pStyle w:val="ListParagraph"/>
+        <w:numPr>
+          <w:ilvl w:val="0"/>
+          <w:numId w:val="3"/>
+        </w:numPr>
+      </w:pPr>
+      <w:r>
+        <w:rPr>
+          <w:i/>
+          <w:iCs/>
+        </w:rPr>
+        <w:t>What do to about Secchi readings greater than 1.2 m? In data listed as `&gt;1.2` which is not able to be analyzed</w:t>
+      </w:r>
+      <w:r>
+        <w:t xml:space="preserve">. </w:t>
+      </w:r>
+    </w:p>
+    <w:p>
+      <w:pPr>
+        <w:pStyle w:val="ListParagraph"/>
+        <w:numPr>
+          <w:ilvl w:val="1"/>
+          <w:numId w:val="3"/>
+        </w:numPr>
+      </w:pPr>
+      <w:r>
+        <w:t xml:space="preserve">Resolution: </w:t>
+      </w:r>
+      <w:r>
+        <w:t>Created new error code [SAL] which means sample above limit. Can flag with 0, 1, or -3</w:t>
+      </w:r>
+      <w:r>
+        <w:t xml:space="preserve"> depending on results.</w:t>
+      </w:r>
+    </w:p>
+    <w:p>
+      <w:pPr>
+        <w:pStyle w:val="ListParagraph"/>
+        <w:numPr>
+          <w:ilvl w:val="0"/>
+          <w:numId w:val="3"/>
+        </w:numPr>
+      </w:pPr>
+      <w:r>
+        <w:t xml:space="preserve">QAQC of </w:t>
+      </w:r>
+      <w:r>
+        <w:t>2017</w:t>
+      </w:r>
+    </w:p>
+    <w:p>
+      <w:pPr>
+        <w:pStyle w:val="ListParagraph"/>
+        <w:numPr>
+          <w:ilvl w:val="1"/>
+          <w:numId w:val="3"/>
+        </w:numPr>
+      </w:pPr>
+      <w:r>
+        <w:t>‘</w:t>
+      </w:r>
+      <w:proofErr w:type="spellStart"/>
+      <w:r>
+        <w:t>GTMOLNUT_dup</w:t>
+      </w:r>
+      <w:proofErr w:type="spellEnd"/>
+      <w:r>
+        <w:t>’ data</w:t>
+      </w:r>
+      <w:r>
+        <w:t>:</w:t>
+      </w:r>
+    </w:p>
+    <w:p>
+      <w:pPr>
+        <w:pStyle w:val="ListParagraph"/>
+        <w:numPr>
+          <w:ilvl w:val="2"/>
+          <w:numId w:val="3"/>
+        </w:numPr>
+        <w:rPr>
+          <w:color w:val="A02B93" w:themeColor="accent5"/>
+        </w:rPr>
+      </w:pPr>
+      <w:r>
+        <w:rPr>
+          <w:color w:val="A02B93" w:themeColor="accent5"/>
+        </w:rPr>
+        <w:t>Field notes</w:t>
+      </w:r>
+      <w:r>
+        <w:rPr>
+          <w:color w:val="A02B93" w:themeColor="accent5"/>
+        </w:rPr>
+        <w:t xml:space="preserve"> on 2017-10-18</w:t>
+      </w:r>
+      <w:r>
+        <w:rPr>
+          <w:color w:val="A02B93" w:themeColor="accent5"/>
+        </w:rPr>
+        <w:t xml:space="preserve"> indicate that the Overlook Duplicate samples (first collected this month) were taken by Jimmy and Kaitlyn in the middle of the lake to test for the representativeness of the OL site. The </w:t>
+      </w:r>
+      <w:proofErr w:type="spellStart"/>
+      <w:r>
+        <w:rPr>
+          <w:color w:val="A02B93" w:themeColor="accent5"/>
+        </w:rPr>
+        <w:t>lat</w:t>
+      </w:r>
+      <w:proofErr w:type="spellEnd"/>
+      <w:r>
+        <w:rPr>
+          <w:color w:val="A02B93" w:themeColor="accent5"/>
+        </w:rPr>
+        <w:t xml:space="preserve"> and </w:t>
+      </w:r>
+      <w:proofErr w:type="gramStart"/>
+      <w:r>
+        <w:rPr>
+          <w:color w:val="A02B93" w:themeColor="accent5"/>
+        </w:rPr>
+        <w:t>long</w:t>
+      </w:r>
+      <w:proofErr w:type="gramEnd"/>
+      <w:r>
+        <w:rPr>
+          <w:color w:val="A02B93" w:themeColor="accent5"/>
+        </w:rPr>
+        <w:t xml:space="preserve"> of this sample was 30.08302, -81.34286 which is the location of GTMLMNUT which began sampling “officially” in December 2017.</w:t>
+      </w:r>
+    </w:p>
+    <w:p>
+      <w:pPr>
+        <w:pStyle w:val="ListParagraph"/>
+        <w:numPr>
+          <w:ilvl w:val="2"/>
+          <w:numId w:val="3"/>
+        </w:numPr>
+        <w:rPr>
+          <w:color w:val="A02B93" w:themeColor="accent5"/>
+        </w:rPr>
+      </w:pPr>
+      <w:r>
+        <w:rPr>
+          <w:color w:val="0F9ED5" w:themeColor="accent4"/>
+        </w:rPr>
         <w:t xml:space="preserve">Added </w:t>
       </w:r>
       <w:proofErr w:type="spellStart"/>
       <w:r>
-        <w:t>lat</w:t>
+        <w:rPr>
+          <w:color w:val="0F9ED5" w:themeColor="accent4"/>
+        </w:rPr>
+        <w:t>GTMOLNUT_dup</w:t>
       </w:r>
       <w:proofErr w:type="spellEnd"/>
       <w:r>
-        <w:t xml:space="preserve"> and long for GTMOLNUT as it was </w:t>
+        <w:rPr>
+          <w:color w:val="0F9ED5" w:themeColor="accent4"/>
+        </w:rPr>
+        <w:t xml:space="preserve"> data back into the data file and rewrote data dictionary to reflect that these data are most </w:t>
       </w:r>
       <w:proofErr w:type="gramStart"/>
       <w:r>
-        <w:t>missing</w:t>
+        <w:rPr>
+          <w:color w:val="0F9ED5" w:themeColor="accent4"/>
+        </w:rPr>
+        <w:t>similar to</w:t>
       </w:r>
       <w:proofErr w:type="gramEnd"/>
+      <w:r>
+        <w:rPr>
+          <w:color w:val="0F9ED5" w:themeColor="accent4"/>
+        </w:rPr>
+        <w:t xml:space="preserve"> Lake Middle than the original GTMOLNUT station code. </w:t>
+      </w:r>
+    </w:p>
+    <w:p>
+      <w:pPr>
+        <w:pStyle w:val="ListParagraph"/>
+        <w:numPr>
+          <w:ilvl w:val="2"/>
+          <w:numId w:val="3"/>
+        </w:numPr>
+        <w:rPr>
+          <w:color w:val="A02B93" w:themeColor="accent5"/>
+        </w:rPr>
+      </w:pPr>
+      <w:r>
+        <w:rPr>
+          <w:color w:val="0F9ED5" w:themeColor="accent4"/>
+        </w:rPr>
+        <w:t>Added {CSM} code in `</w:t>
+      </w:r>
+      <w:proofErr w:type="spellStart"/>
+      <w:r>
+        <w:rPr>
+          <w:color w:val="0F9ED5" w:themeColor="accent4"/>
+        </w:rPr>
+        <w:t>F_Record</w:t>
+      </w:r>
+      <w:proofErr w:type="spellEnd"/>
+      <w:r>
+        <w:rPr>
+          <w:color w:val="0F9ED5" w:themeColor="accent4"/>
+        </w:rPr>
+        <w:t xml:space="preserve">` column for </w:t>
+      </w:r>
+      <w:proofErr w:type="spellStart"/>
+      <w:r>
+        <w:rPr>
+          <w:color w:val="0F9ED5" w:themeColor="accent4"/>
+        </w:rPr>
+        <w:t>GTMOLNUT_dup</w:t>
+      </w:r>
+      <w:proofErr w:type="spellEnd"/>
+      <w:r>
+        <w:rPr>
+          <w:color w:val="0F9ED5" w:themeColor="accent4"/>
+        </w:rPr>
+        <w:t xml:space="preserve"> data in 2017-10-18 to note why it was collected. (notes in previous bullet point)</w:t>
+      </w:r>
+    </w:p>
+    <w:p>
+      <w:pPr>
+        <w:pStyle w:val="ListParagraph"/>
+        <w:numPr>
+          <w:ilvl w:val="2"/>
+          <w:numId w:val="3"/>
+        </w:numPr>
+        <w:rPr>
+          <w:color w:val="A02B93" w:themeColor="accent5"/>
+        </w:rPr>
+      </w:pPr>
+      <w:r>
+        <w:rPr>
+          <w:color w:val="0F9ED5" w:themeColor="accent4"/>
+        </w:rPr>
+        <w:lastRenderedPageBreak/>
+        <w:t>Added {CSM} code in `</w:t>
+      </w:r>
+      <w:proofErr w:type="spellStart"/>
+      <w:r>
+        <w:rPr>
+          <w:color w:val="0F9ED5" w:themeColor="accent4"/>
+        </w:rPr>
+        <w:t>F_Record</w:t>
+      </w:r>
+      <w:proofErr w:type="spellEnd"/>
+      <w:r>
+        <w:rPr>
+          <w:color w:val="0F9ED5" w:themeColor="accent4"/>
+        </w:rPr>
+        <w:t xml:space="preserve">` column for </w:t>
+      </w:r>
+      <w:proofErr w:type="spellStart"/>
+      <w:r>
+        <w:rPr>
+          <w:color w:val="0F9ED5" w:themeColor="accent4"/>
+        </w:rPr>
+        <w:t>GTMOLNUT_dup</w:t>
+      </w:r>
+      <w:proofErr w:type="spellEnd"/>
+      <w:r>
+        <w:rPr>
+          <w:color w:val="0F9ED5" w:themeColor="accent4"/>
+        </w:rPr>
+        <w:t xml:space="preserve"> data in 2017-</w:t>
+      </w:r>
+      <w:r>
+        <w:rPr>
+          <w:color w:val="0F9ED5" w:themeColor="accent4"/>
+        </w:rPr>
+        <w:t>11-02</w:t>
+      </w:r>
+      <w:r>
+        <w:rPr>
+          <w:color w:val="0F9ED5" w:themeColor="accent4"/>
+        </w:rPr>
+        <w:t xml:space="preserve"> to note why it was collected. (notes in previous bullet point)</w:t>
+      </w:r>
     </w:p>
     <w:p>
       <w:pPr>
@@ -72,19 +701,79 @@
         </w:numPr>
       </w:pPr>
       <w:r>
-        <w:t xml:space="preserve">Added </w:t>
+        <w:t>L</w:t>
+      </w:r>
+      <w:r>
+        <w:t xml:space="preserve">aboratory information “Analysis Method, Lab ID, Lab </w:t>
+      </w:r>
+      <w:r>
+        <w:t>Accreditation</w:t>
+      </w:r>
+      <w:r>
+        <w:t>, Laboratory Name” information is incorrect</w:t>
+      </w:r>
+      <w:r>
+        <w:t>.</w:t>
+      </w:r>
+      <w:r>
+        <w:t xml:space="preserve"> </w:t>
+      </w:r>
+    </w:p>
+    <w:p>
+      <w:pPr>
+        <w:pStyle w:val="ListParagraph"/>
+        <w:numPr>
+          <w:ilvl w:val="2"/>
+          <w:numId w:val="3"/>
+        </w:numPr>
+        <w:rPr>
+          <w:color w:val="A02B93" w:themeColor="accent5"/>
+        </w:rPr>
+      </w:pPr>
+      <w:r>
+        <w:rPr>
+          <w:color w:val="A02B93" w:themeColor="accent5"/>
+        </w:rPr>
+        <w:t xml:space="preserve">Resolution: </w:t>
+      </w:r>
+      <w:r>
+        <w:rPr>
+          <w:color w:val="A02B93" w:themeColor="accent5"/>
+        </w:rPr>
+        <w:t xml:space="preserve">Revisited laboratory documents to complete missing information and check data entry. Date Received and Date Analyzed information also missing. PQL, </w:t>
       </w:r>
       <w:proofErr w:type="spellStart"/>
       <w:r>
-        <w:t>lat</w:t>
+        <w:rPr>
+          <w:color w:val="A02B93" w:themeColor="accent5"/>
+        </w:rPr>
+        <w:t>Dil</w:t>
       </w:r>
       <w:proofErr w:type="spellEnd"/>
       <w:r>
-        <w:t xml:space="preserve"> and long for GTMDNNUT as it was </w:t>
+        <w:rPr>
+          <w:color w:val="A02B93" w:themeColor="accent5"/>
+        </w:rPr>
+        <w:t xml:space="preserve"> also added.</w:t>
+      </w:r>
+    </w:p>
+    <w:p>
+      <w:pPr>
+        <w:pStyle w:val="ListParagraph"/>
+        <w:numPr>
+          <w:ilvl w:val="1"/>
+          <w:numId w:val="3"/>
+        </w:numPr>
+      </w:pPr>
+      <w:r>
+        <w:t xml:space="preserve">Flagged bacteria data in Aug that had a B remark as &lt;1&gt; (CSM) because </w:t>
+      </w:r>
+      <w:r>
+        <w:t xml:space="preserve">Results based on colony counts outside acceptable </w:t>
       </w:r>
       <w:proofErr w:type="gramStart"/>
       <w:r>
-        <w:t>missing</w:t>
+        <w:t>range</w:t>
       </w:r>
       <w:proofErr w:type="gramEnd"/>
     </w:p>
@@ -95,23 +784,136 @@
           <w:ilvl w:val="1"/>
           <w:numId w:val="3"/>
         </w:numPr>
-      </w:pPr>
-      <w:r>
-        <w:t xml:space="preserve">Added </w:t>
+        <w:rPr>
+          <w:color w:val="A02B93" w:themeColor="accent5"/>
+        </w:rPr>
+      </w:pPr>
+      <w:r>
+        <w:rPr>
+          <w:color w:val="A02B93" w:themeColor="accent5"/>
+        </w:rPr>
+        <w:t>Incorrect result entered for CHLa_UnC in September GTMLSNUT 09/20/2017 09:47. Corrected for 34.3</w:t>
+      </w:r>
+    </w:p>
+    <w:p>
+      <w:pPr>
+        <w:pStyle w:val="ListParagraph"/>
+        <w:numPr>
+          <w:ilvl w:val="1"/>
+          <w:numId w:val="3"/>
+        </w:numPr>
+        <w:rPr>
+          <w:color w:val="A02B93" w:themeColor="accent5"/>
+        </w:rPr>
+      </w:pPr>
+      <w:r>
+        <w:rPr>
+          <w:color w:val="A02B93" w:themeColor="accent5"/>
+        </w:rPr>
+        <w:t xml:space="preserve">Added {CWE} </w:t>
+      </w:r>
+      <w:r>
+        <w:rPr>
+          <w:color w:val="A02B93" w:themeColor="accent5"/>
+        </w:rPr>
+        <w:t>{</w:t>
+      </w:r>
+      <w:r>
+        <w:rPr>
+          <w:color w:val="A02B93" w:themeColor="accent5"/>
+        </w:rPr>
+        <w:t>CSM</w:t>
+      </w:r>
+      <w:r>
+        <w:rPr>
+          <w:color w:val="A02B93" w:themeColor="accent5"/>
+        </w:rPr>
+        <w:t>}</w:t>
+      </w:r>
+      <w:r>
+        <w:rPr>
+          <w:color w:val="A02B93" w:themeColor="accent5"/>
+        </w:rPr>
+        <w:t xml:space="preserve"> to `</w:t>
       </w:r>
       <w:proofErr w:type="spellStart"/>
       <w:r>
-        <w:t>lat</w:t>
+        <w:rPr>
+          <w:color w:val="A02B93" w:themeColor="accent5"/>
+        </w:rPr>
+        <w:t>F_Record`</w:t>
+      </w:r>
+      <w:proofErr w:type="gramStart"/>
+      <w:r>
+        <w:rPr>
+          <w:color w:val="A02B93" w:themeColor="accent5"/>
+        </w:rPr>
+        <w:t>column</w:t>
       </w:r>
       <w:proofErr w:type="spellEnd"/>
       <w:r>
-        <w:t xml:space="preserve"> and long for GTMDSNUT as it was </w:t>
-      </w:r>
-      <w:proofErr w:type="gramStart"/>
-      <w:r>
-        <w:t>missing</w:t>
+        <w:rPr>
+          <w:color w:val="A02B93" w:themeColor="accent5"/>
+        </w:rPr>
+        <w:t xml:space="preserve">  for</w:t>
       </w:r>
       <w:proofErr w:type="gramEnd"/>
+      <w:r>
+        <w:rPr>
+          <w:color w:val="A02B93" w:themeColor="accent5"/>
+        </w:rPr>
+        <w:t xml:space="preserve"> all sites </w:t>
+      </w:r>
+      <w:r>
+        <w:rPr>
+          <w:color w:val="A02B93" w:themeColor="accent5"/>
+        </w:rPr>
+        <w:t xml:space="preserve">on 2017-10-18 </w:t>
+      </w:r>
+      <w:r>
+        <w:rPr>
+          <w:color w:val="A02B93" w:themeColor="accent5"/>
+        </w:rPr>
+        <w:t xml:space="preserve">due to Field notes indicating “Nor’easter and water flowing north to lake”. </w:t>
+      </w:r>
+    </w:p>
+    <w:p>
+      <w:pPr>
+        <w:pStyle w:val="ListParagraph"/>
+        <w:numPr>
+          <w:ilvl w:val="1"/>
+          <w:numId w:val="3"/>
+        </w:numPr>
+        <w:rPr>
+          <w:color w:val="A02B93" w:themeColor="accent5"/>
+        </w:rPr>
+      </w:pPr>
+      <w:r>
+        <w:rPr>
+          <w:color w:val="A02B93" w:themeColor="accent5"/>
+        </w:rPr>
+        <w:t>Added {CRE} {CSM} to `</w:t>
+      </w:r>
+      <w:proofErr w:type="spellStart"/>
+      <w:r>
+        <w:rPr>
+          <w:color w:val="A02B93" w:themeColor="accent5"/>
+        </w:rPr>
+        <w:t>F_Record</w:t>
+      </w:r>
+      <w:proofErr w:type="spellEnd"/>
+      <w:r>
+        <w:rPr>
+          <w:color w:val="A02B93" w:themeColor="accent5"/>
+        </w:rPr>
+        <w:t xml:space="preserve">` column for all sites </w:t>
+      </w:r>
+      <w:r>
+        <w:rPr>
+          <w:color w:val="A02B93" w:themeColor="accent5"/>
+        </w:rPr>
+        <w:t xml:space="preserve">on 2017-12-13 due to Field notes indicating “that samples had to be taken at a lower tide due to duck hunting in Guana Lake that lasted until 12:00”. </w:t>
+      </w:r>
     </w:p>
     <w:p>
       <w:pPr>
@@ -120,15 +922,29 @@
           <w:ilvl w:val="0"/>
           <w:numId w:val="3"/>
         </w:numPr>
-      </w:pPr>
-      <w:r>
-        <w:t xml:space="preserve">Added a “Notes” sheet </w:t>
-      </w:r>
-      <w:r>
-        <w:t xml:space="preserve">and “QAQC” sheet </w:t>
-      </w:r>
-      <w:r>
-        <w:t>to describe QAQC and procedures for working with this datafile.</w:t>
+        <w:rPr>
+          <w:color w:val="A02B93" w:themeColor="accent5"/>
+        </w:rPr>
+      </w:pPr>
+      <w:r>
+        <w:rPr>
+          <w:color w:val="0F9ED5" w:themeColor="accent4"/>
+        </w:rPr>
+        <w:t>`</w:t>
+      </w:r>
+      <w:proofErr w:type="spellStart"/>
+      <w:r>
+        <w:rPr>
+          <w:color w:val="0F9ED5" w:themeColor="accent4"/>
+        </w:rPr>
+        <w:t>SampleFraction</w:t>
+      </w:r>
+      <w:proofErr w:type="spellEnd"/>
+      <w:r>
+        <w:rPr>
+          <w:color w:val="0F9ED5" w:themeColor="accent4"/>
+        </w:rPr>
+        <w:t>` column is only used in 2022-2023 data. If using, need to retroactively complete this information in all previous years to be consistent.</w:t>
       </w:r>
     </w:p>
     <w:p>
@@ -138,481 +954,15 @@
           <w:ilvl w:val="0"/>
           <w:numId w:val="3"/>
         </w:numPr>
-      </w:pPr>
-      <w:r>
-        <w:t>Column adjustments</w:t>
-      </w:r>
-    </w:p>
-    <w:p>
-      <w:pPr>
-        <w:pStyle w:val="ListParagraph"/>
-        <w:numPr>
-          <w:ilvl w:val="1"/>
-          <w:numId w:val="3"/>
-        </w:numPr>
-      </w:pPr>
-      <w:r>
-        <w:t>Removed “</w:t>
-      </w:r>
-      <w:proofErr w:type="spellStart"/>
-      <w:r>
-        <w:t>AdjustedDate</w:t>
-      </w:r>
-      <w:proofErr w:type="spellEnd"/>
-      <w:r>
-        <w:t xml:space="preserve">” column as it is unnecessary and not in the original </w:t>
-      </w:r>
-      <w:proofErr w:type="gramStart"/>
-      <w:r>
-        <w:t>data</w:t>
-      </w:r>
-      <w:proofErr w:type="gramEnd"/>
-    </w:p>
-    <w:p>
-      <w:pPr>
-        <w:pStyle w:val="ListParagraph"/>
-        <w:numPr>
-          <w:ilvl w:val="1"/>
-          <w:numId w:val="3"/>
-        </w:numPr>
-      </w:pPr>
-      <w:r>
-        <w:t>Renamed “</w:t>
-      </w:r>
-      <w:proofErr w:type="spellStart"/>
-      <w:r>
-        <w:t>SampleType</w:t>
-      </w:r>
-      <w:proofErr w:type="spellEnd"/>
-      <w:r>
-        <w:t>” column back to “</w:t>
-      </w:r>
-      <w:proofErr w:type="spellStart"/>
-      <w:r>
-        <w:t>ActivityType</w:t>
-      </w:r>
-      <w:proofErr w:type="spellEnd"/>
-      <w:r>
-        <w:t>” as this column is named directly for WIN purposes.</w:t>
-      </w:r>
-    </w:p>
-    <w:p>
-      <w:pPr>
-        <w:pStyle w:val="ListParagraph"/>
-        <w:numPr>
-          <w:ilvl w:val="1"/>
-          <w:numId w:val="3"/>
-        </w:numPr>
-      </w:pPr>
-      <w:r>
-        <w:t xml:space="preserve">Added </w:t>
-      </w:r>
-      <w:proofErr w:type="spellStart"/>
-      <w:r>
-        <w:t>F_Record</w:t>
-      </w:r>
-      <w:proofErr w:type="spellEnd"/>
-      <w:r>
-        <w:t xml:space="preserve"> column to data to allow for QAQC flags and codes that apply to the entire sample to be included in the </w:t>
-      </w:r>
-      <w:proofErr w:type="gramStart"/>
-      <w:r>
-        <w:t>datafile</w:t>
-      </w:r>
-      <w:proofErr w:type="gramEnd"/>
-    </w:p>
-    <w:p>
-      <w:pPr>
-        <w:pStyle w:val="ListParagraph"/>
-        <w:numPr>
-          <w:ilvl w:val="0"/>
-          <w:numId w:val="3"/>
-        </w:numPr>
-      </w:pPr>
-      <w:r>
-        <w:t>UNID column stopped being used in 2019 as did entering the `Lat` and `Long` columns of information.</w:t>
-      </w:r>
-    </w:p>
-    <w:p>
-      <w:pPr>
-        <w:pStyle w:val="ListParagraph"/>
-        <w:numPr>
-          <w:ilvl w:val="1"/>
-          <w:numId w:val="3"/>
-        </w:numPr>
-        <w:rPr>
-          <w:color w:val="A02B93" w:themeColor="accent5"/>
-        </w:rPr>
-      </w:pPr>
-      <w:r>
-        <w:rPr>
-          <w:color w:val="A02B93" w:themeColor="accent5"/>
-        </w:rPr>
-        <w:t>Removed the `Lat` and `Long` columns since this information is in the `</w:t>
-      </w:r>
-      <w:proofErr w:type="spellStart"/>
-      <w:r>
-        <w:rPr>
-          <w:color w:val="A02B93" w:themeColor="accent5"/>
-        </w:rPr>
-        <w:t>data_dictionary</w:t>
-      </w:r>
-      <w:proofErr w:type="spellEnd"/>
-      <w:r>
-        <w:rPr>
-          <w:color w:val="A02B93" w:themeColor="accent5"/>
-        </w:rPr>
-        <w:t xml:space="preserve">` tab and can be added when needed for analysis </w:t>
-      </w:r>
-      <w:proofErr w:type="gramStart"/>
-      <w:r>
-        <w:rPr>
-          <w:color w:val="A02B93" w:themeColor="accent5"/>
-        </w:rPr>
-        <w:t>later on</w:t>
-      </w:r>
-      <w:proofErr w:type="gramEnd"/>
-      <w:r>
-        <w:rPr>
-          <w:color w:val="A02B93" w:themeColor="accent5"/>
-        </w:rPr>
-        <w:t>.</w:t>
-      </w:r>
-    </w:p>
-    <w:p>
-      <w:pPr>
-        <w:pStyle w:val="ListParagraph"/>
-        <w:numPr>
-          <w:ilvl w:val="0"/>
-          <w:numId w:val="3"/>
-        </w:numPr>
-      </w:pPr>
-      <w:r>
-        <w:t xml:space="preserve">What do to about Secchi readings greater than 1.2 m? In data listed as `&gt;1.2` which is not able to be analyzed. </w:t>
-      </w:r>
-    </w:p>
-    <w:p>
-      <w:pPr>
-        <w:pStyle w:val="ListParagraph"/>
-        <w:numPr>
-          <w:ilvl w:val="1"/>
-          <w:numId w:val="3"/>
-        </w:numPr>
-      </w:pPr>
-      <w:r>
-        <w:t>Created new error code [SAL] which means sample above limit. Can flag with 0, 1, or -3</w:t>
-      </w:r>
-    </w:p>
-    <w:p>
-      <w:pPr>
-        <w:pStyle w:val="ListParagraph"/>
-        <w:numPr>
-          <w:ilvl w:val="0"/>
-          <w:numId w:val="3"/>
-        </w:numPr>
-      </w:pPr>
-      <w:r>
-        <w:t>2017</w:t>
-      </w:r>
-    </w:p>
-    <w:p>
-      <w:pPr>
-        <w:pStyle w:val="ListParagraph"/>
-        <w:numPr>
-          <w:ilvl w:val="1"/>
-          <w:numId w:val="3"/>
-        </w:numPr>
-      </w:pPr>
-      <w:r>
-        <w:t>‘</w:t>
-      </w:r>
-      <w:proofErr w:type="spellStart"/>
-      <w:r>
-        <w:t>GTMOLNUT_dup</w:t>
-      </w:r>
-      <w:proofErr w:type="spellEnd"/>
-      <w:r>
-        <w:t xml:space="preserve">’ data that was removed from the data. This can be filtered out in </w:t>
-      </w:r>
-      <w:proofErr w:type="gramStart"/>
-      <w:r>
-        <w:t>analyses, but</w:t>
-      </w:r>
-      <w:proofErr w:type="gramEnd"/>
-      <w:r>
-        <w:t xml:space="preserve"> should remain in “MASTER” file.</w:t>
-      </w:r>
-    </w:p>
-    <w:p>
-      <w:pPr>
-        <w:pStyle w:val="ListParagraph"/>
-        <w:numPr>
-          <w:ilvl w:val="1"/>
-          <w:numId w:val="3"/>
-        </w:numPr>
-      </w:pPr>
-      <w:r>
-        <w:t xml:space="preserve">All the laboratory information “Analysis Method, Lab ID, Lab </w:t>
-      </w:r>
-      <w:r>
-        <w:t>Accreditation</w:t>
-      </w:r>
-      <w:r>
-        <w:t>, Laboratory Name” information is incorrect</w:t>
-      </w:r>
-      <w:r>
-        <w:t>.</w:t>
-      </w:r>
-      <w:r>
-        <w:t xml:space="preserve"> </w:t>
-      </w:r>
-      <w:r>
-        <w:rPr>
-          <w:color w:val="A02B93" w:themeColor="accent5"/>
-        </w:rPr>
-        <w:t>– corrected and confirmed</w:t>
-      </w:r>
-    </w:p>
-    <w:p>
-      <w:pPr>
-        <w:pStyle w:val="ListParagraph"/>
-        <w:numPr>
-          <w:ilvl w:val="2"/>
-          <w:numId w:val="3"/>
-        </w:numPr>
-        <w:rPr>
-          <w:color w:val="A02B93" w:themeColor="accent5"/>
-        </w:rPr>
-      </w:pPr>
-      <w:r>
-        <w:rPr>
-          <w:color w:val="A02B93" w:themeColor="accent5"/>
-        </w:rPr>
-        <w:t xml:space="preserve">Revisited laboratory documents to complete missing information and check data entry. Date Received and Date Analyzed information also missing. PQL, </w:t>
-      </w:r>
-      <w:proofErr w:type="spellStart"/>
-      <w:r>
-        <w:rPr>
-          <w:color w:val="A02B93" w:themeColor="accent5"/>
-        </w:rPr>
-        <w:t>Dil</w:t>
-      </w:r>
-      <w:proofErr w:type="spellEnd"/>
-      <w:r>
-        <w:rPr>
-          <w:color w:val="A02B93" w:themeColor="accent5"/>
-        </w:rPr>
-        <w:t xml:space="preserve"> also added.</w:t>
-      </w:r>
-    </w:p>
-    <w:p>
-      <w:pPr>
-        <w:pStyle w:val="ListParagraph"/>
-        <w:numPr>
-          <w:ilvl w:val="1"/>
-          <w:numId w:val="3"/>
-        </w:numPr>
-      </w:pPr>
-      <w:r>
-        <w:t xml:space="preserve">Flagged bacteria data in Aug that had a B remark as &lt;1&gt; (CSM) because </w:t>
-      </w:r>
-      <w:r>
-        <w:t xml:space="preserve">Results based on colony counts outside acceptable </w:t>
-      </w:r>
-      <w:proofErr w:type="gramStart"/>
-      <w:r>
-        <w:t>range</w:t>
-      </w:r>
-      <w:proofErr w:type="gramEnd"/>
-    </w:p>
-    <w:p>
-      <w:pPr>
-        <w:pStyle w:val="ListParagraph"/>
-        <w:numPr>
-          <w:ilvl w:val="1"/>
-          <w:numId w:val="3"/>
-        </w:numPr>
-        <w:rPr>
-          <w:color w:val="A02B93" w:themeColor="accent5"/>
-        </w:rPr>
-      </w:pPr>
-      <w:r>
-        <w:rPr>
-          <w:color w:val="A02B93" w:themeColor="accent5"/>
-        </w:rPr>
-        <w:t>Incorrect result entered for CHLa_UnC in September GTMLSNUT 09/20/2017 09:47. Corrected for 34.3</w:t>
-      </w:r>
-    </w:p>
-    <w:p>
-      <w:pPr>
-        <w:pStyle w:val="ListParagraph"/>
-        <w:numPr>
-          <w:ilvl w:val="1"/>
-          <w:numId w:val="3"/>
-        </w:numPr>
-        <w:rPr>
-          <w:color w:val="A02B93" w:themeColor="accent5"/>
-        </w:rPr>
-      </w:pPr>
-      <w:r>
-        <w:rPr>
-          <w:color w:val="A02B93" w:themeColor="accent5"/>
-        </w:rPr>
-        <w:t xml:space="preserve">Added {CWE} </w:t>
-      </w:r>
-      <w:r>
-        <w:rPr>
-          <w:color w:val="A02B93" w:themeColor="accent5"/>
-        </w:rPr>
-        <w:t>{</w:t>
-      </w:r>
-      <w:r>
-        <w:rPr>
-          <w:color w:val="A02B93" w:themeColor="accent5"/>
-        </w:rPr>
-        <w:t>CSM</w:t>
-      </w:r>
-      <w:r>
-        <w:rPr>
-          <w:color w:val="A02B93" w:themeColor="accent5"/>
-        </w:rPr>
-        <w:t>}</w:t>
-      </w:r>
-      <w:r>
-        <w:rPr>
-          <w:color w:val="A02B93" w:themeColor="accent5"/>
-        </w:rPr>
-        <w:t xml:space="preserve"> to `</w:t>
-      </w:r>
-      <w:proofErr w:type="spellStart"/>
-      <w:r>
-        <w:rPr>
-          <w:color w:val="A02B93" w:themeColor="accent5"/>
-        </w:rPr>
-        <w:t>F_Record`</w:t>
-      </w:r>
-      <w:proofErr w:type="gramStart"/>
-      <w:r>
-        <w:rPr>
-          <w:color w:val="A02B93" w:themeColor="accent5"/>
-        </w:rPr>
-        <w:t>column</w:t>
-      </w:r>
-      <w:proofErr w:type="spellEnd"/>
-      <w:r>
-        <w:rPr>
-          <w:color w:val="A02B93" w:themeColor="accent5"/>
-        </w:rPr>
-        <w:t xml:space="preserve">  for</w:t>
-      </w:r>
-      <w:proofErr w:type="gramEnd"/>
-      <w:r>
-        <w:rPr>
-          <w:color w:val="A02B93" w:themeColor="accent5"/>
-        </w:rPr>
-        <w:t xml:space="preserve"> all sites </w:t>
-      </w:r>
-      <w:r>
-        <w:rPr>
-          <w:color w:val="A02B93" w:themeColor="accent5"/>
-        </w:rPr>
-        <w:t xml:space="preserve">on 2017-10-18 </w:t>
-      </w:r>
-      <w:r>
-        <w:rPr>
-          <w:color w:val="A02B93" w:themeColor="accent5"/>
-        </w:rPr>
-        <w:t xml:space="preserve">due to Field notes indicating “Nor’easter and water flowing north to lake”. Field notes also indicate that the Overlook Duplicate samples (first collected this month) were taken by Jimmy and Kaitlyn </w:t>
-      </w:r>
-      <w:r>
-        <w:rPr>
-          <w:color w:val="A02B93" w:themeColor="accent5"/>
-        </w:rPr>
-        <w:t xml:space="preserve">in the middle of the lake to test for the representativeness of the OL site. The </w:t>
-      </w:r>
-      <w:proofErr w:type="spellStart"/>
-      <w:r>
-        <w:rPr>
-          <w:color w:val="A02B93" w:themeColor="accent5"/>
-        </w:rPr>
-        <w:t>lat</w:t>
-      </w:r>
-      <w:proofErr w:type="spellEnd"/>
-      <w:r>
-        <w:rPr>
-          <w:color w:val="A02B93" w:themeColor="accent5"/>
-        </w:rPr>
-        <w:t xml:space="preserve"> and long of this sample was 30.08302, -81.34286 which is the location of GTMLMNUT which began sampling “officially” in December 2017.</w:t>
-      </w:r>
-    </w:p>
-    <w:p>
-      <w:pPr>
-        <w:pStyle w:val="ListParagraph"/>
-        <w:numPr>
-          <w:ilvl w:val="1"/>
-          <w:numId w:val="3"/>
-        </w:numPr>
-        <w:rPr>
-          <w:color w:val="A02B93" w:themeColor="accent5"/>
-        </w:rPr>
-      </w:pPr>
-      <w:r>
-        <w:rPr>
-          <w:color w:val="A02B93" w:themeColor="accent5"/>
-        </w:rPr>
-        <w:t>Added {CRE} {CSM} to `</w:t>
-      </w:r>
-      <w:proofErr w:type="spellStart"/>
-      <w:r>
-        <w:rPr>
-          <w:color w:val="A02B93" w:themeColor="accent5"/>
-        </w:rPr>
-        <w:t>F_Record</w:t>
-      </w:r>
-      <w:proofErr w:type="spellEnd"/>
-      <w:r>
-        <w:rPr>
-          <w:color w:val="A02B93" w:themeColor="accent5"/>
-        </w:rPr>
-        <w:t xml:space="preserve">` column for all sites </w:t>
-      </w:r>
-      <w:r>
-        <w:rPr>
-          <w:color w:val="A02B93" w:themeColor="accent5"/>
-        </w:rPr>
-        <w:t xml:space="preserve">on 2017-12-13 due to Field notes indicating “that samples had to be taken at a lower tide due to duck hunting in Guana Lake that lasted until 12:00”. </w:t>
-      </w:r>
-    </w:p>
-    <w:p>
-      <w:pPr>
-        <w:pStyle w:val="ListParagraph"/>
-        <w:numPr>
-          <w:ilvl w:val="0"/>
-          <w:numId w:val="3"/>
-        </w:numPr>
-        <w:rPr>
-          <w:color w:val="A02B93" w:themeColor="accent5"/>
-        </w:rPr>
-      </w:pPr>
-      <w:r>
-        <w:rPr>
-          <w:color w:val="A02B93" w:themeColor="accent5"/>
-        </w:rPr>
-        <w:t>What is `</w:t>
-      </w:r>
-      <w:proofErr w:type="spellStart"/>
-      <w:r>
-        <w:rPr>
-          <w:color w:val="A02B93" w:themeColor="accent5"/>
-        </w:rPr>
-        <w:t>PrepDate</w:t>
-      </w:r>
-      <w:proofErr w:type="spellEnd"/>
-      <w:r>
-        <w:rPr>
-          <w:color w:val="A02B93" w:themeColor="accent5"/>
-        </w:rPr>
-        <w:t>` and is it important?</w:t>
+        <w:rPr>
+          <w:color w:val="A02B93" w:themeColor="accent5"/>
+        </w:rPr>
+      </w:pPr>
+      <w:r>
+        <w:rPr>
+          <w:color w:val="0F9ED5" w:themeColor="accent4"/>
+        </w:rPr>
+        <w:t>Need Lat and Long of the Overlook station for the few months it was collected. The previous Lat and Long was the LM site, not the station that was accessed via the trail.</w:t>
       </w:r>
     </w:p>
     <w:sectPr>
@@ -679,6 +1029,11 @@
 <file path=word/header1.xml><?xml version="1.0" encoding="utf-8"?>
 <w:hdr xmlns:wpc="http://schemas.microsoft.com/office/word/2010/wordprocessingCanvas" xmlns:cx="http://schemas.microsoft.com/office/drawing/2014/chartex" xmlns:cx1="http://schemas.microsoft.com/office/drawing/2015/9/8/chartex" xmlns:cx2="http://schemas.microsoft.com/office/drawing/2015/10/21/chartex" xmlns:cx3="http://schemas.microsoft.com/office/drawing/2016/5/9/chartex" xmlns:cx4="http://schemas.microsoft.com/office/drawing/2016/5/10/chartex" xmlns:cx5="http://schemas.microsoft.com/office/drawing/2016/5/11/chartex" xmlns:cx6="http://schemas.microsoft.com/office/drawing/2016/5/12/chartex" xmlns:cx7="http://schemas.microsoft.com/office/drawing/2016/5/13/chartex" xmlns:cx8="http://schemas.microsoft.com/office/drawing/2016/5/14/chartex" xmlns:mc="http://schemas.openxmlformats.org/markup-compatibility/2006" xmlns:aink="http://schemas.microsoft.com/office/drawing/2016/ink" xmlns:am3d="http://schemas.microsoft.com/office/drawing/2017/model3d" xmlns:o="urn:schemas-microsoft-com:office:office" xmlns:oel="http://schemas.microsoft.com/office/2019/extlst" xmlns:r="http://schemas.openxmlformats.org/officeDocument/2006/relationships" xmlns:m="http://schemas.openxmlformats.org/officeDocument/2006/math" xmlns:v="urn:schemas-microsoft-com:vml" xmlns:wp14="http://schemas.microsoft.com/office/word/2010/wordprocessingDrawing" xmlns:wp="http://schemas.openxmlformats.org/drawingml/2006/wordprocessingDrawing" xmlns:w10="urn:schemas-microsoft-com:office:word" xmlns:w="http://schemas.openxmlformats.org/wordprocessingml/2006/main" xmlns:w14="http://schemas.microsoft.com/office/word/2010/wordml" xmlns:w15="http://schemas.microsoft.com/office/word/2012/wordml" xmlns:w16cex="http://schemas.microsoft.com/office/word/2018/wordml/cex" xmlns:w16cid="http://schemas.microsoft.com/office/word/2016/wordml/cid" xmlns:w16="http://schemas.microsoft.com/office/word/2018/wordml" xmlns:w16sdtdh="http://schemas.microsoft.com/office/word/2020/wordml/sdtdatahash" xmlns:w16se="http://schemas.microsoft.com/office/word/2015/wordml/symex" xmlns:wpg="http://schemas.microsoft.com/office/word/2010/wordprocessingGroup" xmlns:wpi="http://schemas.microsoft.com/office/word/2010/wordprocessingInk" xmlns:wne="http://schemas.microsoft.com/office/word/2006/wordml" xmlns:wps="http://schemas.microsoft.com/office/word/2010/wordprocessingShape" mc:Ignorable="w14 w15 w16se w16cid w16 w16cex w16sdtdh wp14">
   <w:p>
+    <w:pPr>
+      <w:rPr>
+        <w:color w:val="A02B93" w:themeColor="accent5"/>
+      </w:rPr>
+    </w:pPr>
     <w:r>
       <w:t xml:space="preserve">2024-03-07 </w:t>
     </w:r>
@@ -700,6 +1055,18 @@
         <w:color w:val="A02B93" w:themeColor="accent5"/>
       </w:rPr>
       <w:t xml:space="preserve"> </w:t>
+    </w:r>
+    <w:r>
+      <w:rPr>
+        <w:color w:val="A02B93" w:themeColor="accent5"/>
+      </w:rPr>
+      <w:br/>
+    </w:r>
+    <w:r>
+      <w:rPr>
+        <w:color w:val="0F9ED5" w:themeColor="accent4"/>
+      </w:rPr>
+      <w:t>2024-03-12</w:t>
     </w:r>
   </w:p>
 </w:hdr>

</xml_diff>